<commit_message>
aggiunto esempio 2 nella relazione
</commit_message>
<xml_diff>
--- a/Relazione_ParserLL1_Leone_Mastrosimone.docx
+++ b/Relazione_ParserLL1_Leone_Mastrosimone.docx
@@ -37,7 +37,7 @@
                     <a:blip r:embed="rId5" cstate="print">
                       <a:extLst>
                         <a:ext uri="{28A0092B-C50C-407E-A947-70E740481C1C}">
-                          <a14:useLocalDpi xmlns:a14="http://schemas.microsoft.com/office/drawing/2010/main" xmlns:wps="http://schemas.microsoft.com/office/word/2010/wordprocessingShape" xmlns:wpi="http://schemas.microsoft.com/office/word/2010/wordprocessingInk" xmlns:wpg="http://schemas.microsoft.com/office/word/2010/wordprocessingGroup" xmlns:w15="http://schemas.microsoft.com/office/word/2012/wordml" xmlns:w14="http://schemas.microsoft.com/office/word/2010/wordml" xmlns:w="http://schemas.openxmlformats.org/wordprocessingml/2006/main" xmlns:w10="urn:schemas-microsoft-com:office:word" xmlns:wp14="http://schemas.microsoft.com/office/word/2010/wordprocessingDrawing" xmlns:v="urn:schemas-microsoft-com:vml" xmlns:o="urn:schemas-microsoft-com:office:office" xmlns:mc="http://schemas.openxmlformats.org/markup-compatibility/2006" xmlns:wpc="http://schemas.microsoft.com/office/word/2010/wordprocessingCanvas" xmlns="" val="0"/>
+                          <a14:useLocalDpi xmlns="" xmlns:wpc="http://schemas.microsoft.com/office/word/2010/wordprocessingCanvas" xmlns:mc="http://schemas.openxmlformats.org/markup-compatibility/2006" xmlns:o="urn:schemas-microsoft-com:office:office" xmlns:v="urn:schemas-microsoft-com:vml" xmlns:wp14="http://schemas.microsoft.com/office/word/2010/wordprocessingDrawing" xmlns:w10="urn:schemas-microsoft-com:office:word" xmlns:w="http://schemas.openxmlformats.org/wordprocessingml/2006/main" xmlns:w14="http://schemas.microsoft.com/office/word/2010/wordml" xmlns:w15="http://schemas.microsoft.com/office/word/2012/wordml" xmlns:wpg="http://schemas.microsoft.com/office/word/2010/wordprocessingGroup" xmlns:wpi="http://schemas.microsoft.com/office/word/2010/wordprocessingInk" xmlns:wps="http://schemas.microsoft.com/office/word/2010/wordprocessingShape" xmlns:a14="http://schemas.microsoft.com/office/drawing/2010/main" val="0"/>
                         </a:ext>
                       </a:extLst>
                     </a:blip>
@@ -1798,13 +1798,206 @@
           <w:szCs w:val="24"/>
         </w:rPr>
       </w:pPr>
-      <w:r>
+    </w:p>
+    <w:p>
+      <w:pPr>
+        <w:spacing w:line="360" w:lineRule="auto"/>
+        <w:jc w:val="both"/>
         <w:rPr>
           <w:rFonts w:ascii="Times New Roman" w:hAnsi="Times New Roman" w:cs="Times New Roman"/>
           <w:b/>
           <w:sz w:val="24"/>
           <w:szCs w:val="24"/>
         </w:rPr>
+      </w:pPr>
+    </w:p>
+    <w:p>
+      <w:pPr>
+        <w:spacing w:line="360" w:lineRule="auto"/>
+        <w:jc w:val="both"/>
+        <w:rPr>
+          <w:rFonts w:ascii="Times New Roman" w:hAnsi="Times New Roman" w:cs="Times New Roman"/>
+          <w:b/>
+          <w:sz w:val="24"/>
+          <w:szCs w:val="24"/>
+        </w:rPr>
+      </w:pPr>
+    </w:p>
+    <w:p>
+      <w:pPr>
+        <w:spacing w:line="360" w:lineRule="auto"/>
+        <w:jc w:val="both"/>
+        <w:rPr>
+          <w:rFonts w:ascii="Times New Roman" w:hAnsi="Times New Roman" w:cs="Times New Roman"/>
+          <w:b/>
+          <w:sz w:val="24"/>
+          <w:szCs w:val="24"/>
+        </w:rPr>
+      </w:pPr>
+    </w:p>
+    <w:p>
+      <w:pPr>
+        <w:spacing w:line="360" w:lineRule="auto"/>
+        <w:jc w:val="both"/>
+        <w:rPr>
+          <w:rFonts w:ascii="Times New Roman" w:hAnsi="Times New Roman" w:cs="Times New Roman"/>
+          <w:b/>
+          <w:sz w:val="24"/>
+          <w:szCs w:val="24"/>
+        </w:rPr>
+      </w:pPr>
+    </w:p>
+    <w:p>
+      <w:pPr>
+        <w:spacing w:line="360" w:lineRule="auto"/>
+        <w:jc w:val="both"/>
+        <w:rPr>
+          <w:rFonts w:ascii="Times New Roman" w:hAnsi="Times New Roman" w:cs="Times New Roman"/>
+          <w:b/>
+          <w:sz w:val="24"/>
+          <w:szCs w:val="24"/>
+        </w:rPr>
+      </w:pPr>
+    </w:p>
+    <w:p>
+      <w:pPr>
+        <w:spacing w:line="360" w:lineRule="auto"/>
+        <w:jc w:val="both"/>
+        <w:rPr>
+          <w:rFonts w:ascii="Times New Roman" w:hAnsi="Times New Roman" w:cs="Times New Roman"/>
+          <w:b/>
+          <w:sz w:val="24"/>
+          <w:szCs w:val="24"/>
+        </w:rPr>
+      </w:pPr>
+    </w:p>
+    <w:p>
+      <w:pPr>
+        <w:spacing w:line="360" w:lineRule="auto"/>
+        <w:jc w:val="both"/>
+        <w:rPr>
+          <w:rFonts w:ascii="Times New Roman" w:hAnsi="Times New Roman" w:cs="Times New Roman"/>
+          <w:b/>
+          <w:sz w:val="24"/>
+          <w:szCs w:val="24"/>
+        </w:rPr>
+      </w:pPr>
+    </w:p>
+    <w:p>
+      <w:pPr>
+        <w:spacing w:line="360" w:lineRule="auto"/>
+        <w:jc w:val="both"/>
+        <w:rPr>
+          <w:rFonts w:ascii="Times New Roman" w:hAnsi="Times New Roman" w:cs="Times New Roman"/>
+          <w:b/>
+          <w:sz w:val="24"/>
+          <w:szCs w:val="24"/>
+        </w:rPr>
+      </w:pPr>
+    </w:p>
+    <w:p>
+      <w:pPr>
+        <w:spacing w:line="360" w:lineRule="auto"/>
+        <w:jc w:val="both"/>
+        <w:rPr>
+          <w:rFonts w:ascii="Times New Roman" w:hAnsi="Times New Roman" w:cs="Times New Roman"/>
+          <w:b/>
+          <w:sz w:val="24"/>
+          <w:szCs w:val="24"/>
+        </w:rPr>
+      </w:pPr>
+    </w:p>
+    <w:p>
+      <w:pPr>
+        <w:spacing w:line="360" w:lineRule="auto"/>
+        <w:jc w:val="both"/>
+        <w:rPr>
+          <w:rFonts w:ascii="Times New Roman" w:hAnsi="Times New Roman" w:cs="Times New Roman"/>
+          <w:b/>
+          <w:sz w:val="24"/>
+          <w:szCs w:val="24"/>
+        </w:rPr>
+      </w:pPr>
+    </w:p>
+    <w:p>
+      <w:pPr>
+        <w:spacing w:line="360" w:lineRule="auto"/>
+        <w:jc w:val="both"/>
+        <w:rPr>
+          <w:rFonts w:ascii="Times New Roman" w:hAnsi="Times New Roman" w:cs="Times New Roman"/>
+          <w:b/>
+          <w:sz w:val="24"/>
+          <w:szCs w:val="24"/>
+        </w:rPr>
+      </w:pPr>
+    </w:p>
+    <w:p>
+      <w:pPr>
+        <w:spacing w:line="360" w:lineRule="auto"/>
+        <w:jc w:val="both"/>
+        <w:rPr>
+          <w:rFonts w:ascii="Times New Roman" w:hAnsi="Times New Roman" w:cs="Times New Roman"/>
+          <w:b/>
+          <w:sz w:val="24"/>
+          <w:szCs w:val="24"/>
+        </w:rPr>
+      </w:pPr>
+    </w:p>
+    <w:p>
+      <w:pPr>
+        <w:spacing w:line="360" w:lineRule="auto"/>
+        <w:jc w:val="both"/>
+        <w:rPr>
+          <w:rFonts w:ascii="Times New Roman" w:hAnsi="Times New Roman" w:cs="Times New Roman"/>
+          <w:b/>
+          <w:sz w:val="24"/>
+          <w:szCs w:val="24"/>
+        </w:rPr>
+      </w:pPr>
+    </w:p>
+    <w:p>
+      <w:pPr>
+        <w:spacing w:line="360" w:lineRule="auto"/>
+        <w:jc w:val="both"/>
+        <w:rPr>
+          <w:rFonts w:ascii="Times New Roman" w:hAnsi="Times New Roman" w:cs="Times New Roman"/>
+          <w:b/>
+          <w:sz w:val="24"/>
+          <w:szCs w:val="24"/>
+        </w:rPr>
+      </w:pPr>
+    </w:p>
+    <w:p>
+      <w:pPr>
+        <w:spacing w:line="360" w:lineRule="auto"/>
+        <w:jc w:val="both"/>
+        <w:rPr>
+          <w:rFonts w:ascii="Times New Roman" w:hAnsi="Times New Roman" w:cs="Times New Roman"/>
+          <w:b/>
+          <w:sz w:val="24"/>
+          <w:szCs w:val="24"/>
+        </w:rPr>
+      </w:pPr>
+    </w:p>
+    <w:p>
+      <w:pPr>
+        <w:spacing w:line="360" w:lineRule="auto"/>
+        <w:jc w:val="both"/>
+        <w:rPr>
+          <w:rFonts w:ascii="Times New Roman" w:hAnsi="Times New Roman" w:cs="Times New Roman"/>
+          <w:b/>
+          <w:sz w:val="24"/>
+          <w:szCs w:val="24"/>
+        </w:rPr>
+      </w:pPr>
+      <w:r>
+        <w:rPr>
+          <w:rFonts w:ascii="Times New Roman" w:hAnsi="Times New Roman" w:cs="Times New Roman"/>
+          <w:b/>
+          <w:sz w:val="24"/>
+          <w:szCs w:val="24"/>
+        </w:rPr>
+        <w:lastRenderedPageBreak/>
         <w:t>Esempio 1: Inseriment</w:t>
       </w:r>
       <w:r>
@@ -2181,7 +2374,6 @@
           <w:sz w:val="24"/>
           <w:szCs w:val="24"/>
         </w:rPr>
-        <w:lastRenderedPageBreak/>
         <w:tab/>
       </w:r>
       <w:r>
@@ -2470,6 +2662,7 @@
           <w:sz w:val="24"/>
           <w:szCs w:val="24"/>
         </w:rPr>
+        <w:lastRenderedPageBreak/>
         <w:t>Passo 6)</w:t>
       </w:r>
     </w:p>
@@ -2996,7 +3189,6 @@
           <w:sz w:val="24"/>
           <w:szCs w:val="24"/>
         </w:rPr>
-        <w:lastRenderedPageBreak/>
         <w:t>Una volta inserita una produzione, se ne devono essere aggiunte altre, apparirà una schermata di questo tipo:</w:t>
       </w:r>
     </w:p>
@@ -3176,6 +3368,7 @@
           <w:sz w:val="24"/>
           <w:szCs w:val="24"/>
         </w:rPr>
+        <w:lastRenderedPageBreak/>
         <w:t>Passo 11)</w:t>
       </w:r>
     </w:p>
@@ -3521,7 +3714,6 @@
           <w:noProof/>
           <w:lang w:eastAsia="it-IT"/>
         </w:rPr>
-        <w:lastRenderedPageBreak/>
         <w:drawing>
           <wp:inline distT="0" distB="0" distL="0" distR="0">
             <wp:extent cx="4257675" cy="1800225"/>
@@ -3594,6 +3786,18 @@
       <w:pPr>
         <w:spacing w:line="360" w:lineRule="auto"/>
         <w:jc w:val="both"/>
+      </w:pPr>
+    </w:p>
+    <w:p>
+      <w:pPr>
+        <w:spacing w:line="360" w:lineRule="auto"/>
+        <w:jc w:val="both"/>
+      </w:pPr>
+    </w:p>
+    <w:p>
+      <w:pPr>
+        <w:spacing w:line="360" w:lineRule="auto"/>
+        <w:jc w:val="both"/>
         <w:rPr>
           <w:rFonts w:ascii="Times New Roman" w:hAnsi="Times New Roman" w:cs="Times New Roman"/>
           <w:b/>
@@ -3608,6 +3812,7 @@
           <w:sz w:val="24"/>
           <w:szCs w:val="24"/>
         </w:rPr>
+        <w:lastRenderedPageBreak/>
         <w:t xml:space="preserve">Esempio </w:t>
       </w:r>
       <w:r>
@@ -3662,6 +3867,15 @@
           <w:sz w:val="24"/>
           <w:szCs w:val="24"/>
         </w:rPr>
+        <w:t xml:space="preserve"> esterno</w:t>
+      </w:r>
+      <w:r>
+        <w:rPr>
+          <w:rFonts w:ascii="Times New Roman" w:hAnsi="Times New Roman" w:cs="Times New Roman"/>
+          <w:b/>
+          <w:sz w:val="24"/>
+          <w:szCs w:val="24"/>
+        </w:rPr>
         <w:t>:</w:t>
       </w:r>
     </w:p>
@@ -3676,12 +3890,945 @@
           <w:szCs w:val="24"/>
         </w:rPr>
       </w:pPr>
-    </w:p>
-    <w:p>
-      <w:pPr>
-        <w:spacing w:line="360" w:lineRule="auto"/>
-        <w:jc w:val="both"/>
-      </w:pPr>
+      <w:r>
+        <w:rPr>
+          <w:rFonts w:ascii="Times New Roman" w:hAnsi="Times New Roman" w:cs="Times New Roman"/>
+          <w:sz w:val="24"/>
+          <w:szCs w:val="24"/>
+        </w:rPr>
+        <w:t>Qui verranno descritti invece i passaggi che permettono all’utente di caricare una grammatica da</w:t>
+      </w:r>
+      <w:r>
+        <w:rPr>
+          <w:rFonts w:ascii="Times New Roman" w:hAnsi="Times New Roman" w:cs="Times New Roman"/>
+          <w:sz w:val="24"/>
+          <w:szCs w:val="24"/>
+        </w:rPr>
+        <w:t xml:space="preserve"> un</w:t>
+      </w:r>
+      <w:r>
+        <w:rPr>
+          <w:rFonts w:ascii="Times New Roman" w:hAnsi="Times New Roman" w:cs="Times New Roman"/>
+          <w:sz w:val="24"/>
+          <w:szCs w:val="24"/>
+        </w:rPr>
+        <w:t xml:space="preserve"> file.</w:t>
+      </w:r>
+    </w:p>
+    <w:p>
+      <w:pPr>
+        <w:spacing w:line="360" w:lineRule="auto"/>
+        <w:jc w:val="both"/>
+        <w:rPr>
+          <w:rFonts w:ascii="Times New Roman" w:hAnsi="Times New Roman" w:cs="Times New Roman"/>
+          <w:sz w:val="24"/>
+          <w:szCs w:val="24"/>
+        </w:rPr>
+      </w:pPr>
+      <w:r>
+        <w:rPr>
+          <w:rFonts w:ascii="Times New Roman" w:hAnsi="Times New Roman" w:cs="Times New Roman"/>
+          <w:sz w:val="24"/>
+          <w:szCs w:val="24"/>
+        </w:rPr>
+        <w:t>Passo 1)</w:t>
+      </w:r>
+    </w:p>
+    <w:p>
+      <w:pPr>
+        <w:spacing w:line="360" w:lineRule="auto"/>
+        <w:ind w:firstLine="708"/>
+        <w:jc w:val="both"/>
+        <w:rPr>
+          <w:rFonts w:ascii="Times New Roman" w:hAnsi="Times New Roman" w:cs="Times New Roman"/>
+          <w:sz w:val="24"/>
+          <w:szCs w:val="24"/>
+        </w:rPr>
+      </w:pPr>
+      <w:r>
+        <w:rPr>
+          <w:rFonts w:ascii="Times New Roman" w:hAnsi="Times New Roman" w:cs="Times New Roman"/>
+          <w:sz w:val="24"/>
+          <w:szCs w:val="24"/>
+        </w:rPr>
+        <w:t>Digitando ‘1’ verrà visualizzata la seguente schermata:</w:t>
+      </w:r>
+    </w:p>
+    <w:p>
+      <w:pPr>
+        <w:spacing w:line="360" w:lineRule="auto"/>
+        <w:ind w:firstLine="708"/>
+        <w:jc w:val="both"/>
+        <w:rPr>
+          <w:rFonts w:ascii="Times New Roman" w:hAnsi="Times New Roman" w:cs="Times New Roman"/>
+          <w:sz w:val="24"/>
+          <w:szCs w:val="24"/>
+        </w:rPr>
+      </w:pPr>
+      <w:r>
+        <w:rPr>
+          <w:rFonts w:ascii="Times New Roman" w:hAnsi="Times New Roman" w:cs="Times New Roman"/>
+          <w:noProof/>
+          <w:sz w:val="24"/>
+          <w:szCs w:val="24"/>
+          <w:lang w:eastAsia="it-IT"/>
+        </w:rPr>
+        <w:drawing>
+          <wp:inline distT="0" distB="0" distL="0" distR="0">
+            <wp:extent cx="2609850" cy="171450"/>
+            <wp:effectExtent l="19050" t="0" r="0" b="0"/>
+            <wp:docPr id="2" name="Immagine 1"/>
+            <wp:cNvGraphicFramePr>
+              <a:graphicFrameLocks xmlns:a="http://schemas.openxmlformats.org/drawingml/2006/main" noChangeAspect="1"/>
+            </wp:cNvGraphicFramePr>
+            <a:graphic xmlns:a="http://schemas.openxmlformats.org/drawingml/2006/main">
+              <a:graphicData uri="http://schemas.openxmlformats.org/drawingml/2006/picture">
+                <pic:pic xmlns:pic="http://schemas.openxmlformats.org/drawingml/2006/picture">
+                  <pic:nvPicPr>
+                    <pic:cNvPr id="0" name="Picture 1"/>
+                    <pic:cNvPicPr>
+                      <a:picLocks noChangeAspect="1" noChangeArrowheads="1"/>
+                    </pic:cNvPicPr>
+                  </pic:nvPicPr>
+                  <pic:blipFill>
+                    <a:blip r:embed="rId23" cstate="print"/>
+                    <a:srcRect/>
+                    <a:stretch>
+                      <a:fillRect/>
+                    </a:stretch>
+                  </pic:blipFill>
+                  <pic:spPr bwMode="auto">
+                    <a:xfrm>
+                      <a:off x="0" y="0"/>
+                      <a:ext cx="2609850" cy="171450"/>
+                    </a:xfrm>
+                    <a:prstGeom prst="rect">
+                      <a:avLst/>
+                    </a:prstGeom>
+                    <a:noFill/>
+                    <a:ln w="9525">
+                      <a:noFill/>
+                      <a:miter lim="800000"/>
+                      <a:headEnd/>
+                      <a:tailEnd/>
+                    </a:ln>
+                  </pic:spPr>
+                </pic:pic>
+              </a:graphicData>
+            </a:graphic>
+          </wp:inline>
+        </w:drawing>
+      </w:r>
+    </w:p>
+    <w:p>
+      <w:pPr>
+        <w:spacing w:line="360" w:lineRule="auto"/>
+        <w:ind w:left="705"/>
+        <w:jc w:val="both"/>
+        <w:rPr>
+          <w:rFonts w:ascii="Times New Roman" w:hAnsi="Times New Roman" w:cs="Times New Roman"/>
+          <w:sz w:val="24"/>
+          <w:szCs w:val="24"/>
+        </w:rPr>
+      </w:pPr>
+      <w:r>
+        <w:rPr>
+          <w:rFonts w:ascii="Times New Roman" w:hAnsi="Times New Roman" w:cs="Times New Roman"/>
+          <w:sz w:val="24"/>
+          <w:szCs w:val="24"/>
+        </w:rPr>
+        <w:t>in cui bisogna specificare se si vuole leggere una grammatica attraverso un file esterno oppure se si vuole caricare una grammatica precedentemente creata attraverso questo programma.</w:t>
+      </w:r>
+      <w:r>
+        <w:rPr>
+          <w:rFonts w:ascii="Times New Roman" w:hAnsi="Times New Roman" w:cs="Times New Roman"/>
+          <w:sz w:val="24"/>
+          <w:szCs w:val="24"/>
+        </w:rPr>
+        <w:t xml:space="preserve"> </w:t>
+      </w:r>
+    </w:p>
+    <w:p>
+      <w:pPr>
+        <w:spacing w:line="360" w:lineRule="auto"/>
+        <w:jc w:val="both"/>
+        <w:rPr>
+          <w:rFonts w:ascii="Times New Roman" w:hAnsi="Times New Roman" w:cs="Times New Roman"/>
+          <w:sz w:val="24"/>
+          <w:szCs w:val="24"/>
+        </w:rPr>
+      </w:pPr>
+      <w:r>
+        <w:rPr>
+          <w:rFonts w:ascii="Times New Roman" w:hAnsi="Times New Roman" w:cs="Times New Roman"/>
+          <w:sz w:val="24"/>
+          <w:szCs w:val="24"/>
+        </w:rPr>
+        <w:t>Passo 2)</w:t>
+      </w:r>
+    </w:p>
+    <w:p>
+      <w:pPr>
+        <w:spacing w:line="360" w:lineRule="auto"/>
+        <w:ind w:left="708"/>
+        <w:jc w:val="both"/>
+        <w:rPr>
+          <w:rFonts w:ascii="Times New Roman" w:hAnsi="Times New Roman" w:cs="Times New Roman"/>
+          <w:sz w:val="24"/>
+          <w:szCs w:val="24"/>
+        </w:rPr>
+      </w:pPr>
+      <w:r>
+        <w:rPr>
+          <w:rFonts w:ascii="Times New Roman" w:hAnsi="Times New Roman" w:cs="Times New Roman"/>
+          <w:sz w:val="24"/>
+          <w:szCs w:val="24"/>
+        </w:rPr>
+        <w:t>Digitando “s” si confermerà l’intenzione di caricare la grammatica da un file esterno e apparirà la lista dei file presenti nella directory dedicata a contenerli:</w:t>
+      </w:r>
+    </w:p>
+    <w:p>
+      <w:pPr>
+        <w:spacing w:line="360" w:lineRule="auto"/>
+        <w:ind w:firstLine="708"/>
+        <w:jc w:val="both"/>
+        <w:rPr>
+          <w:rFonts w:ascii="Times New Roman" w:hAnsi="Times New Roman" w:cs="Times New Roman"/>
+          <w:sz w:val="24"/>
+          <w:szCs w:val="24"/>
+        </w:rPr>
+      </w:pPr>
+      <w:r>
+        <w:rPr>
+          <w:rFonts w:ascii="Times New Roman" w:hAnsi="Times New Roman" w:cs="Times New Roman"/>
+          <w:noProof/>
+          <w:sz w:val="24"/>
+          <w:szCs w:val="24"/>
+          <w:lang w:eastAsia="it-IT"/>
+        </w:rPr>
+        <w:drawing>
+          <wp:inline distT="0" distB="0" distL="0" distR="0">
+            <wp:extent cx="4543425" cy="723900"/>
+            <wp:effectExtent l="19050" t="0" r="9525" b="0"/>
+            <wp:docPr id="3" name="Immagine 4"/>
+            <wp:cNvGraphicFramePr>
+              <a:graphicFrameLocks xmlns:a="http://schemas.openxmlformats.org/drawingml/2006/main" noChangeAspect="1"/>
+            </wp:cNvGraphicFramePr>
+            <a:graphic xmlns:a="http://schemas.openxmlformats.org/drawingml/2006/main">
+              <a:graphicData uri="http://schemas.openxmlformats.org/drawingml/2006/picture">
+                <pic:pic xmlns:pic="http://schemas.openxmlformats.org/drawingml/2006/picture">
+                  <pic:nvPicPr>
+                    <pic:cNvPr id="0" name="Picture 4"/>
+                    <pic:cNvPicPr>
+                      <a:picLocks noChangeAspect="1" noChangeArrowheads="1"/>
+                    </pic:cNvPicPr>
+                  </pic:nvPicPr>
+                  <pic:blipFill>
+                    <a:blip r:embed="rId24" cstate="print"/>
+                    <a:srcRect/>
+                    <a:stretch>
+                      <a:fillRect/>
+                    </a:stretch>
+                  </pic:blipFill>
+                  <pic:spPr bwMode="auto">
+                    <a:xfrm>
+                      <a:off x="0" y="0"/>
+                      <a:ext cx="4543425" cy="723900"/>
+                    </a:xfrm>
+                    <a:prstGeom prst="rect">
+                      <a:avLst/>
+                    </a:prstGeom>
+                    <a:noFill/>
+                    <a:ln w="9525">
+                      <a:noFill/>
+                      <a:miter lim="800000"/>
+                      <a:headEnd/>
+                      <a:tailEnd/>
+                    </a:ln>
+                  </pic:spPr>
+                </pic:pic>
+              </a:graphicData>
+            </a:graphic>
+          </wp:inline>
+        </w:drawing>
+      </w:r>
+    </w:p>
+    <w:p>
+      <w:pPr>
+        <w:spacing w:line="360" w:lineRule="auto"/>
+        <w:jc w:val="both"/>
+        <w:rPr>
+          <w:rFonts w:ascii="Times New Roman" w:hAnsi="Times New Roman" w:cs="Times New Roman"/>
+          <w:sz w:val="24"/>
+          <w:szCs w:val="24"/>
+        </w:rPr>
+      </w:pPr>
+      <w:r>
+        <w:rPr>
+          <w:rFonts w:ascii="Times New Roman" w:hAnsi="Times New Roman" w:cs="Times New Roman"/>
+          <w:sz w:val="24"/>
+          <w:szCs w:val="24"/>
+        </w:rPr>
+        <w:t>Passo 3)</w:t>
+      </w:r>
+    </w:p>
+    <w:p>
+      <w:pPr>
+        <w:spacing w:line="360" w:lineRule="auto"/>
+        <w:ind w:left="705"/>
+        <w:jc w:val="both"/>
+        <w:rPr>
+          <w:rFonts w:ascii="Times New Roman" w:hAnsi="Times New Roman" w:cs="Times New Roman"/>
+          <w:sz w:val="24"/>
+          <w:szCs w:val="24"/>
+        </w:rPr>
+      </w:pPr>
+      <w:r>
+        <w:rPr>
+          <w:rFonts w:ascii="Times New Roman" w:hAnsi="Times New Roman" w:cs="Times New Roman"/>
+          <w:sz w:val="24"/>
+          <w:szCs w:val="24"/>
+        </w:rPr>
+        <w:t xml:space="preserve">A questo punto bisognerà scegliere il file da cui estrarre la grammatica, ad esempio il file “file Esterno.txt”. </w:t>
+      </w:r>
+    </w:p>
+    <w:p>
+      <w:pPr>
+        <w:spacing w:line="360" w:lineRule="auto"/>
+        <w:ind w:left="705"/>
+        <w:jc w:val="both"/>
+        <w:rPr>
+          <w:rFonts w:ascii="Times New Roman" w:hAnsi="Times New Roman" w:cs="Times New Roman"/>
+          <w:sz w:val="24"/>
+          <w:szCs w:val="24"/>
+        </w:rPr>
+      </w:pPr>
+      <w:r>
+        <w:rPr>
+          <w:rFonts w:ascii="Times New Roman" w:hAnsi="Times New Roman" w:cs="Times New Roman"/>
+          <w:sz w:val="24"/>
+          <w:szCs w:val="24"/>
+        </w:rPr>
+        <w:t>Digitando “1”, il programma leggerà il file analizzando la grammatica e stampandola a schermo, mostrando quindi gli elementi della quadrupla che caratterizza la grammatica:</w:t>
+      </w:r>
+    </w:p>
+    <w:p>
+      <w:pPr>
+        <w:spacing w:line="360" w:lineRule="auto"/>
+        <w:ind w:left="705"/>
+        <w:jc w:val="both"/>
+        <w:rPr>
+          <w:rFonts w:ascii="Times New Roman" w:hAnsi="Times New Roman" w:cs="Times New Roman"/>
+          <w:sz w:val="24"/>
+          <w:szCs w:val="24"/>
+        </w:rPr>
+      </w:pPr>
+      <w:r>
+        <w:rPr>
+          <w:rFonts w:ascii="Times New Roman" w:hAnsi="Times New Roman" w:cs="Times New Roman"/>
+          <w:noProof/>
+          <w:sz w:val="24"/>
+          <w:szCs w:val="24"/>
+          <w:lang w:eastAsia="it-IT"/>
+        </w:rPr>
+        <w:drawing>
+          <wp:inline distT="0" distB="0" distL="0" distR="0">
+            <wp:extent cx="2047875" cy="1019175"/>
+            <wp:effectExtent l="19050" t="0" r="9525" b="0"/>
+            <wp:docPr id="7" name="Immagine 7"/>
+            <wp:cNvGraphicFramePr>
+              <a:graphicFrameLocks xmlns:a="http://schemas.openxmlformats.org/drawingml/2006/main" noChangeAspect="1"/>
+            </wp:cNvGraphicFramePr>
+            <a:graphic xmlns:a="http://schemas.openxmlformats.org/drawingml/2006/main">
+              <a:graphicData uri="http://schemas.openxmlformats.org/drawingml/2006/picture">
+                <pic:pic xmlns:pic="http://schemas.openxmlformats.org/drawingml/2006/picture">
+                  <pic:nvPicPr>
+                    <pic:cNvPr id="0" name="Picture 7"/>
+                    <pic:cNvPicPr>
+                      <a:picLocks noChangeAspect="1" noChangeArrowheads="1"/>
+                    </pic:cNvPicPr>
+                  </pic:nvPicPr>
+                  <pic:blipFill>
+                    <a:blip r:embed="rId25" cstate="print"/>
+                    <a:srcRect/>
+                    <a:stretch>
+                      <a:fillRect/>
+                    </a:stretch>
+                  </pic:blipFill>
+                  <pic:spPr bwMode="auto">
+                    <a:xfrm>
+                      <a:off x="0" y="0"/>
+                      <a:ext cx="2047875" cy="1019175"/>
+                    </a:xfrm>
+                    <a:prstGeom prst="rect">
+                      <a:avLst/>
+                    </a:prstGeom>
+                    <a:noFill/>
+                    <a:ln w="9525">
+                      <a:noFill/>
+                      <a:miter lim="800000"/>
+                      <a:headEnd/>
+                      <a:tailEnd/>
+                    </a:ln>
+                  </pic:spPr>
+                </pic:pic>
+              </a:graphicData>
+            </a:graphic>
+          </wp:inline>
+        </w:drawing>
+      </w:r>
+    </w:p>
+    <w:p>
+      <w:pPr>
+        <w:spacing w:line="360" w:lineRule="auto"/>
+        <w:ind w:left="705"/>
+        <w:jc w:val="both"/>
+        <w:rPr>
+          <w:rFonts w:ascii="Times New Roman" w:hAnsi="Times New Roman" w:cs="Times New Roman"/>
+          <w:sz w:val="24"/>
+          <w:szCs w:val="24"/>
+        </w:rPr>
+      </w:pPr>
+      <w:r>
+        <w:rPr>
+          <w:rFonts w:ascii="Times New Roman" w:hAnsi="Times New Roman" w:cs="Times New Roman"/>
+          <w:sz w:val="24"/>
+          <w:szCs w:val="24"/>
+        </w:rPr>
+        <w:t>Verrà quindi richiesto all’utente quali azioni effettuare su questa grammatica:</w:t>
+      </w:r>
+    </w:p>
+    <w:p>
+      <w:pPr>
+        <w:spacing w:line="360" w:lineRule="auto"/>
+        <w:ind w:left="705"/>
+        <w:jc w:val="both"/>
+        <w:rPr>
+          <w:rFonts w:ascii="Times New Roman" w:hAnsi="Times New Roman" w:cs="Times New Roman"/>
+          <w:sz w:val="24"/>
+          <w:szCs w:val="24"/>
+        </w:rPr>
+      </w:pPr>
+      <w:r>
+        <w:rPr>
+          <w:rFonts w:ascii="Times New Roman" w:hAnsi="Times New Roman" w:cs="Times New Roman"/>
+          <w:noProof/>
+          <w:sz w:val="24"/>
+          <w:szCs w:val="24"/>
+          <w:lang w:eastAsia="it-IT"/>
+        </w:rPr>
+        <w:drawing>
+          <wp:inline distT="0" distB="0" distL="0" distR="0">
+            <wp:extent cx="3724275" cy="571500"/>
+            <wp:effectExtent l="19050" t="0" r="9525" b="0"/>
+            <wp:docPr id="10" name="Immagine 10"/>
+            <wp:cNvGraphicFramePr>
+              <a:graphicFrameLocks xmlns:a="http://schemas.openxmlformats.org/drawingml/2006/main" noChangeAspect="1"/>
+            </wp:cNvGraphicFramePr>
+            <a:graphic xmlns:a="http://schemas.openxmlformats.org/drawingml/2006/main">
+              <a:graphicData uri="http://schemas.openxmlformats.org/drawingml/2006/picture">
+                <pic:pic xmlns:pic="http://schemas.openxmlformats.org/drawingml/2006/picture">
+                  <pic:nvPicPr>
+                    <pic:cNvPr id="0" name="Picture 10"/>
+                    <pic:cNvPicPr>
+                      <a:picLocks noChangeAspect="1" noChangeArrowheads="1"/>
+                    </pic:cNvPicPr>
+                  </pic:nvPicPr>
+                  <pic:blipFill>
+                    <a:blip r:embed="rId26" cstate="print"/>
+                    <a:srcRect/>
+                    <a:stretch>
+                      <a:fillRect/>
+                    </a:stretch>
+                  </pic:blipFill>
+                  <pic:spPr bwMode="auto">
+                    <a:xfrm>
+                      <a:off x="0" y="0"/>
+                      <a:ext cx="3724275" cy="571500"/>
+                    </a:xfrm>
+                    <a:prstGeom prst="rect">
+                      <a:avLst/>
+                    </a:prstGeom>
+                    <a:noFill/>
+                    <a:ln w="9525">
+                      <a:noFill/>
+                      <a:miter lim="800000"/>
+                      <a:headEnd/>
+                      <a:tailEnd/>
+                    </a:ln>
+                  </pic:spPr>
+                </pic:pic>
+              </a:graphicData>
+            </a:graphic>
+          </wp:inline>
+        </w:drawing>
+      </w:r>
+    </w:p>
+    <w:p>
+      <w:pPr>
+        <w:spacing w:line="360" w:lineRule="auto"/>
+        <w:ind w:left="705"/>
+        <w:jc w:val="both"/>
+        <w:rPr>
+          <w:rFonts w:ascii="Times New Roman" w:hAnsi="Times New Roman" w:cs="Times New Roman"/>
+          <w:sz w:val="24"/>
+          <w:szCs w:val="24"/>
+        </w:rPr>
+      </w:pPr>
+      <w:r>
+        <w:rPr>
+          <w:rFonts w:ascii="Times New Roman" w:hAnsi="Times New Roman" w:cs="Times New Roman"/>
+          <w:sz w:val="24"/>
+          <w:szCs w:val="24"/>
+        </w:rPr>
+        <w:t>Nei passi successivi sono mostrati i risultati dati digitando i comandi “1”, “2” e “3”.</w:t>
+      </w:r>
+    </w:p>
+    <w:p>
+      <w:pPr>
+        <w:spacing w:line="360" w:lineRule="auto"/>
+        <w:jc w:val="both"/>
+        <w:rPr>
+          <w:rFonts w:ascii="Times New Roman" w:hAnsi="Times New Roman" w:cs="Times New Roman"/>
+          <w:sz w:val="24"/>
+          <w:szCs w:val="24"/>
+        </w:rPr>
+      </w:pPr>
+      <w:r>
+        <w:rPr>
+          <w:rFonts w:ascii="Times New Roman" w:hAnsi="Times New Roman" w:cs="Times New Roman"/>
+          <w:sz w:val="24"/>
+          <w:szCs w:val="24"/>
+        </w:rPr>
+        <w:lastRenderedPageBreak/>
+        <w:t>Passo 4</w:t>
+      </w:r>
+      <w:r>
+        <w:rPr>
+          <w:rFonts w:ascii="Times New Roman" w:hAnsi="Times New Roman" w:cs="Times New Roman"/>
+          <w:sz w:val="24"/>
+          <w:szCs w:val="24"/>
+        </w:rPr>
+        <w:t>A</w:t>
+      </w:r>
+      <w:r>
+        <w:rPr>
+          <w:rFonts w:ascii="Times New Roman" w:hAnsi="Times New Roman" w:cs="Times New Roman"/>
+          <w:sz w:val="24"/>
+          <w:szCs w:val="24"/>
+        </w:rPr>
+        <w:t xml:space="preserve">) </w:t>
+      </w:r>
+    </w:p>
+    <w:p>
+      <w:pPr>
+        <w:spacing w:line="360" w:lineRule="auto"/>
+        <w:ind w:left="705"/>
+        <w:jc w:val="both"/>
+        <w:rPr>
+          <w:rFonts w:ascii="Times New Roman" w:hAnsi="Times New Roman" w:cs="Times New Roman"/>
+          <w:sz w:val="24"/>
+          <w:szCs w:val="24"/>
+        </w:rPr>
+      </w:pPr>
+      <w:r>
+        <w:rPr>
+          <w:rFonts w:ascii="Times New Roman" w:hAnsi="Times New Roman" w:cs="Times New Roman"/>
+          <w:sz w:val="24"/>
+          <w:szCs w:val="24"/>
+        </w:rPr>
+        <w:t xml:space="preserve">Digitando “1” il programma controlla se la grammatica caricata è </w:t>
+      </w:r>
+      <w:proofErr w:type="spellStart"/>
+      <w:r>
+        <w:rPr>
+          <w:rFonts w:ascii="Times New Roman" w:hAnsi="Times New Roman" w:cs="Times New Roman"/>
+          <w:sz w:val="24"/>
+          <w:szCs w:val="24"/>
+        </w:rPr>
+        <w:t>context-free</w:t>
+      </w:r>
+      <w:proofErr w:type="spellEnd"/>
+      <w:r>
+        <w:rPr>
+          <w:rFonts w:ascii="Times New Roman" w:hAnsi="Times New Roman" w:cs="Times New Roman"/>
+          <w:sz w:val="24"/>
+          <w:szCs w:val="24"/>
+        </w:rPr>
+        <w:t xml:space="preserve"> e stampa a schermo il risultato ottenuto, dopodiché torna a chiedere all’utente quale azione vuole effettuare:</w:t>
+      </w:r>
+    </w:p>
+    <w:p>
+      <w:pPr>
+        <w:spacing w:line="360" w:lineRule="auto"/>
+        <w:ind w:left="705"/>
+        <w:jc w:val="both"/>
+        <w:rPr>
+          <w:rFonts w:ascii="Times New Roman" w:hAnsi="Times New Roman" w:cs="Times New Roman"/>
+          <w:sz w:val="24"/>
+          <w:szCs w:val="24"/>
+        </w:rPr>
+      </w:pPr>
+      <w:r>
+        <w:rPr>
+          <w:rFonts w:ascii="Times New Roman" w:hAnsi="Times New Roman" w:cs="Times New Roman"/>
+          <w:noProof/>
+          <w:sz w:val="24"/>
+          <w:szCs w:val="24"/>
+          <w:lang w:eastAsia="it-IT"/>
+        </w:rPr>
+        <w:drawing>
+          <wp:inline distT="0" distB="0" distL="0" distR="0">
+            <wp:extent cx="3771900" cy="733425"/>
+            <wp:effectExtent l="19050" t="0" r="0" b="0"/>
+            <wp:docPr id="13" name="Immagine 13"/>
+            <wp:cNvGraphicFramePr>
+              <a:graphicFrameLocks xmlns:a="http://schemas.openxmlformats.org/drawingml/2006/main" noChangeAspect="1"/>
+            </wp:cNvGraphicFramePr>
+            <a:graphic xmlns:a="http://schemas.openxmlformats.org/drawingml/2006/main">
+              <a:graphicData uri="http://schemas.openxmlformats.org/drawingml/2006/picture">
+                <pic:pic xmlns:pic="http://schemas.openxmlformats.org/drawingml/2006/picture">
+                  <pic:nvPicPr>
+                    <pic:cNvPr id="0" name="Picture 13"/>
+                    <pic:cNvPicPr>
+                      <a:picLocks noChangeAspect="1" noChangeArrowheads="1"/>
+                    </pic:cNvPicPr>
+                  </pic:nvPicPr>
+                  <pic:blipFill>
+                    <a:blip r:embed="rId27" cstate="print"/>
+                    <a:srcRect/>
+                    <a:stretch>
+                      <a:fillRect/>
+                    </a:stretch>
+                  </pic:blipFill>
+                  <pic:spPr bwMode="auto">
+                    <a:xfrm>
+                      <a:off x="0" y="0"/>
+                      <a:ext cx="3771900" cy="733425"/>
+                    </a:xfrm>
+                    <a:prstGeom prst="rect">
+                      <a:avLst/>
+                    </a:prstGeom>
+                    <a:noFill/>
+                    <a:ln w="9525">
+                      <a:noFill/>
+                      <a:miter lim="800000"/>
+                      <a:headEnd/>
+                      <a:tailEnd/>
+                    </a:ln>
+                  </pic:spPr>
+                </pic:pic>
+              </a:graphicData>
+            </a:graphic>
+          </wp:inline>
+        </w:drawing>
+      </w:r>
+    </w:p>
+    <w:p>
+      <w:pPr>
+        <w:spacing w:line="360" w:lineRule="auto"/>
+        <w:jc w:val="both"/>
+        <w:rPr>
+          <w:rFonts w:ascii="Times New Roman" w:hAnsi="Times New Roman" w:cs="Times New Roman"/>
+          <w:sz w:val="24"/>
+          <w:szCs w:val="24"/>
+        </w:rPr>
+      </w:pPr>
+      <w:r>
+        <w:rPr>
+          <w:rFonts w:ascii="Times New Roman" w:hAnsi="Times New Roman" w:cs="Times New Roman"/>
+          <w:sz w:val="24"/>
+          <w:szCs w:val="24"/>
+        </w:rPr>
+        <w:t>Passo 4B</w:t>
+      </w:r>
+      <w:r>
+        <w:rPr>
+          <w:rFonts w:ascii="Times New Roman" w:hAnsi="Times New Roman" w:cs="Times New Roman"/>
+          <w:sz w:val="24"/>
+          <w:szCs w:val="24"/>
+        </w:rPr>
+        <w:t>)</w:t>
+      </w:r>
+    </w:p>
+    <w:p>
+      <w:pPr>
+        <w:spacing w:line="360" w:lineRule="auto"/>
+        <w:ind w:left="705"/>
+        <w:jc w:val="both"/>
+        <w:rPr>
+          <w:rFonts w:ascii="Times New Roman" w:hAnsi="Times New Roman" w:cs="Times New Roman"/>
+          <w:sz w:val="24"/>
+          <w:szCs w:val="24"/>
+        </w:rPr>
+      </w:pPr>
+      <w:r>
+        <w:rPr>
+          <w:rFonts w:ascii="Times New Roman" w:hAnsi="Times New Roman" w:cs="Times New Roman"/>
+          <w:sz w:val="24"/>
+          <w:szCs w:val="24"/>
+        </w:rPr>
+        <w:t xml:space="preserve">Digitando “2” </w:t>
+      </w:r>
+      <w:r>
+        <w:rPr>
+          <w:rFonts w:ascii="Times New Roman" w:hAnsi="Times New Roman" w:cs="Times New Roman"/>
+          <w:sz w:val="24"/>
+          <w:szCs w:val="24"/>
+        </w:rPr>
+        <w:t xml:space="preserve">verrà effettuato un’analisi LL(1) sulla grammatica in questione e, in caso affermativo, verranno mostrati gli insiemi di first, </w:t>
+      </w:r>
+      <w:proofErr w:type="spellStart"/>
+      <w:r>
+        <w:rPr>
+          <w:rFonts w:ascii="Times New Roman" w:hAnsi="Times New Roman" w:cs="Times New Roman"/>
+          <w:sz w:val="24"/>
+          <w:szCs w:val="24"/>
+        </w:rPr>
+        <w:t>follow</w:t>
+      </w:r>
+      <w:proofErr w:type="spellEnd"/>
+      <w:r>
+        <w:rPr>
+          <w:rFonts w:ascii="Times New Roman" w:hAnsi="Times New Roman" w:cs="Times New Roman"/>
+          <w:sz w:val="24"/>
+          <w:szCs w:val="24"/>
+        </w:rPr>
+        <w:t xml:space="preserve"> e </w:t>
+      </w:r>
+      <w:proofErr w:type="spellStart"/>
+      <w:r>
+        <w:rPr>
+          <w:rFonts w:ascii="Times New Roman" w:hAnsi="Times New Roman" w:cs="Times New Roman"/>
+          <w:sz w:val="24"/>
+          <w:szCs w:val="24"/>
+        </w:rPr>
+        <w:t>predict</w:t>
+      </w:r>
+      <w:proofErr w:type="spellEnd"/>
+      <w:r>
+        <w:rPr>
+          <w:rFonts w:ascii="Times New Roman" w:hAnsi="Times New Roman" w:cs="Times New Roman"/>
+          <w:sz w:val="24"/>
+          <w:szCs w:val="24"/>
+        </w:rPr>
+        <w:t>:</w:t>
+      </w:r>
+    </w:p>
+    <w:p>
+      <w:pPr>
+        <w:spacing w:line="360" w:lineRule="auto"/>
+        <w:jc w:val="both"/>
+        <w:rPr>
+          <w:rFonts w:ascii="Times New Roman" w:hAnsi="Times New Roman" w:cs="Times New Roman"/>
+          <w:sz w:val="24"/>
+          <w:szCs w:val="24"/>
+        </w:rPr>
+      </w:pPr>
+      <w:r>
+        <w:rPr>
+          <w:rFonts w:ascii="Times New Roman" w:hAnsi="Times New Roman" w:cs="Times New Roman"/>
+          <w:sz w:val="24"/>
+          <w:szCs w:val="24"/>
+        </w:rPr>
+        <w:tab/>
+      </w:r>
+      <w:r>
+        <w:rPr>
+          <w:rFonts w:ascii="Times New Roman" w:hAnsi="Times New Roman" w:cs="Times New Roman"/>
+          <w:noProof/>
+          <w:sz w:val="24"/>
+          <w:szCs w:val="24"/>
+          <w:lang w:eastAsia="it-IT"/>
+        </w:rPr>
+        <w:drawing>
+          <wp:inline distT="0" distB="0" distL="0" distR="0">
+            <wp:extent cx="6120130" cy="911509"/>
+            <wp:effectExtent l="19050" t="0" r="0" b="0"/>
+            <wp:docPr id="5" name="Immagine 28"/>
+            <wp:cNvGraphicFramePr>
+              <a:graphicFrameLocks xmlns:a="http://schemas.openxmlformats.org/drawingml/2006/main" noChangeAspect="1"/>
+            </wp:cNvGraphicFramePr>
+            <a:graphic xmlns:a="http://schemas.openxmlformats.org/drawingml/2006/main">
+              <a:graphicData uri="http://schemas.openxmlformats.org/drawingml/2006/picture">
+                <pic:pic xmlns:pic="http://schemas.openxmlformats.org/drawingml/2006/picture">
+                  <pic:nvPicPr>
+                    <pic:cNvPr id="0" name="Picture 28"/>
+                    <pic:cNvPicPr>
+                      <a:picLocks noChangeAspect="1" noChangeArrowheads="1"/>
+                    </pic:cNvPicPr>
+                  </pic:nvPicPr>
+                  <pic:blipFill>
+                    <a:blip r:embed="rId28" cstate="print"/>
+                    <a:srcRect/>
+                    <a:stretch>
+                      <a:fillRect/>
+                    </a:stretch>
+                  </pic:blipFill>
+                  <pic:spPr bwMode="auto">
+                    <a:xfrm>
+                      <a:off x="0" y="0"/>
+                      <a:ext cx="6120130" cy="911509"/>
+                    </a:xfrm>
+                    <a:prstGeom prst="rect">
+                      <a:avLst/>
+                    </a:prstGeom>
+                    <a:noFill/>
+                    <a:ln w="9525">
+                      <a:noFill/>
+                      <a:miter lim="800000"/>
+                      <a:headEnd/>
+                      <a:tailEnd/>
+                    </a:ln>
+                  </pic:spPr>
+                </pic:pic>
+              </a:graphicData>
+            </a:graphic>
+          </wp:inline>
+        </w:drawing>
+      </w:r>
+    </w:p>
+    <w:p>
+      <w:pPr>
+        <w:spacing w:line="360" w:lineRule="auto"/>
+        <w:ind w:left="708"/>
+        <w:jc w:val="both"/>
+        <w:rPr>
+          <w:rFonts w:ascii="Times New Roman" w:hAnsi="Times New Roman" w:cs="Times New Roman"/>
+          <w:sz w:val="24"/>
+          <w:szCs w:val="24"/>
+        </w:rPr>
+      </w:pPr>
+      <w:r>
+        <w:rPr>
+          <w:rFonts w:ascii="Times New Roman" w:hAnsi="Times New Roman" w:cs="Times New Roman"/>
+          <w:sz w:val="24"/>
+          <w:szCs w:val="24"/>
+        </w:rPr>
+        <w:t>Vengono poi nuovamente mostrate le opzioni all’utente sulle azioni da effettuare sulla grammatica.</w:t>
+      </w:r>
+    </w:p>
+    <w:p>
+      <w:pPr>
+        <w:spacing w:line="360" w:lineRule="auto"/>
+        <w:jc w:val="both"/>
+        <w:rPr>
+          <w:rFonts w:ascii="Times New Roman" w:hAnsi="Times New Roman" w:cs="Times New Roman"/>
+          <w:sz w:val="24"/>
+          <w:szCs w:val="24"/>
+        </w:rPr>
+      </w:pPr>
+      <w:r>
+        <w:rPr>
+          <w:rFonts w:ascii="Times New Roman" w:hAnsi="Times New Roman" w:cs="Times New Roman"/>
+          <w:sz w:val="24"/>
+          <w:szCs w:val="24"/>
+        </w:rPr>
+        <w:t>Passo 4C)</w:t>
+      </w:r>
+    </w:p>
+    <w:p>
+      <w:pPr>
+        <w:spacing w:line="360" w:lineRule="auto"/>
+        <w:ind w:left="705"/>
+        <w:jc w:val="both"/>
+        <w:rPr>
+          <w:rFonts w:ascii="Times New Roman" w:hAnsi="Times New Roman" w:cs="Times New Roman"/>
+          <w:sz w:val="24"/>
+          <w:szCs w:val="24"/>
+        </w:rPr>
+      </w:pPr>
+      <w:r>
+        <w:rPr>
+          <w:rFonts w:ascii="Times New Roman" w:hAnsi="Times New Roman" w:cs="Times New Roman"/>
+          <w:sz w:val="24"/>
+          <w:szCs w:val="24"/>
+        </w:rPr>
+        <w:t xml:space="preserve">Digitando “3” si procederà alla generazione della tabella di </w:t>
+      </w:r>
+      <w:proofErr w:type="spellStart"/>
+      <w:r>
+        <w:rPr>
+          <w:rFonts w:ascii="Times New Roman" w:hAnsi="Times New Roman" w:cs="Times New Roman"/>
+          <w:sz w:val="24"/>
+          <w:szCs w:val="24"/>
+        </w:rPr>
+        <w:t>parsing</w:t>
+      </w:r>
+      <w:proofErr w:type="spellEnd"/>
+      <w:r>
+        <w:rPr>
+          <w:rFonts w:ascii="Times New Roman" w:hAnsi="Times New Roman" w:cs="Times New Roman"/>
+          <w:sz w:val="24"/>
+          <w:szCs w:val="24"/>
+        </w:rPr>
+        <w:t xml:space="preserve"> LL(1) relativa a questa grammatica, che verrà visualizzata in una nuova finestra:</w:t>
+      </w:r>
+    </w:p>
+    <w:p>
+      <w:pPr>
+        <w:spacing w:line="360" w:lineRule="auto"/>
+        <w:jc w:val="both"/>
+        <w:rPr>
+          <w:rFonts w:ascii="Times New Roman" w:hAnsi="Times New Roman" w:cs="Times New Roman"/>
+          <w:sz w:val="24"/>
+          <w:szCs w:val="24"/>
+        </w:rPr>
+      </w:pPr>
+      <w:r>
+        <w:rPr>
+          <w:rFonts w:ascii="Times New Roman" w:hAnsi="Times New Roman" w:cs="Times New Roman"/>
+          <w:noProof/>
+          <w:sz w:val="24"/>
+          <w:szCs w:val="24"/>
+          <w:lang w:eastAsia="it-IT"/>
+        </w:rPr>
+        <w:drawing>
+          <wp:inline distT="0" distB="0" distL="0" distR="0">
+            <wp:extent cx="6120130" cy="2178351"/>
+            <wp:effectExtent l="19050" t="0" r="0" b="0"/>
+            <wp:docPr id="31" name="Immagine 31"/>
+            <wp:cNvGraphicFramePr>
+              <a:graphicFrameLocks xmlns:a="http://schemas.openxmlformats.org/drawingml/2006/main" noChangeAspect="1"/>
+            </wp:cNvGraphicFramePr>
+            <a:graphic xmlns:a="http://schemas.openxmlformats.org/drawingml/2006/main">
+              <a:graphicData uri="http://schemas.openxmlformats.org/drawingml/2006/picture">
+                <pic:pic xmlns:pic="http://schemas.openxmlformats.org/drawingml/2006/picture">
+                  <pic:nvPicPr>
+                    <pic:cNvPr id="0" name="Picture 31"/>
+                    <pic:cNvPicPr>
+                      <a:picLocks noChangeAspect="1" noChangeArrowheads="1"/>
+                    </pic:cNvPicPr>
+                  </pic:nvPicPr>
+                  <pic:blipFill>
+                    <a:blip r:embed="rId29" cstate="print"/>
+                    <a:srcRect/>
+                    <a:stretch>
+                      <a:fillRect/>
+                    </a:stretch>
+                  </pic:blipFill>
+                  <pic:spPr bwMode="auto">
+                    <a:xfrm>
+                      <a:off x="0" y="0"/>
+                      <a:ext cx="6120130" cy="2178351"/>
+                    </a:xfrm>
+                    <a:prstGeom prst="rect">
+                      <a:avLst/>
+                    </a:prstGeom>
+                    <a:noFill/>
+                    <a:ln w="9525">
+                      <a:noFill/>
+                      <a:miter lim="800000"/>
+                      <a:headEnd/>
+                      <a:tailEnd/>
+                    </a:ln>
+                  </pic:spPr>
+                </pic:pic>
+              </a:graphicData>
+            </a:graphic>
+          </wp:inline>
+        </w:drawing>
+      </w:r>
     </w:p>
     <w:sectPr>
       <w:pgSz w:w="11906" w:h="16838"/>
@@ -4420,7 +5567,7 @@
   <a:extraClrSchemeLst/>
   <a:extLst>
     <a:ext uri="{05A4C25C-085E-4340-85A3-A5531E510DB2}">
-      <thm15:themeFamily xmlns:thm15="http://schemas.microsoft.com/office/thememl/2012/main" xmlns="" name="Office Theme" id="{62F939B6-93AF-4DB8-9C6B-D6C7DFDC589F}" vid="{4A3C46E8-61CC-4603-A589-7422A47A8E4A}"/>
+      <thm15:themeFamily xmlns="" xmlns:thm15="http://schemas.microsoft.com/office/thememl/2012/main" name="Office Theme" id="{62F939B6-93AF-4DB8-9C6B-D6C7DFDC589F}" vid="{4A3C46E8-61CC-4603-A589-7422A47A8E4A}"/>
     </a:ext>
   </a:extLst>
 </a:theme>

</xml_diff>